<commit_message>
Feature preview document (#170)
Feature to preview document without download
* feat: [preview] document
* Edit feature preview document
* Update feature preview documents
* Edit php and js dependencies
* Rename document.scss and remove entrypoint
* Fix yarn.lock
* Check if file already exists before to save
* Disable preview document for phone or tab
* [DocumentController][FileConverter] Refactor
* [Downloader][FileDownloader] Fix and refactor
* [DeleteHardDocumentsCommand] Refactor
* Update tests for Document feat
* Edit github action 'integration-tests': comment test end-to-end
* Update changelog
Co-authored-by: yannickfarade <yannick.farade@esperer-95.org>
</commit_message>
<xml_diff>
--- a/tests/fixtures/files/doc.docx
+++ b/tests/fixtures/files/doc.docx
@@ -3,8 +3,28 @@
 <w:document xmlns:wpc="http://schemas.microsoft.com/office/word/2010/wordprocessingCanvas" xmlns:cx="http://schemas.microsoft.com/office/drawing/2014/chartex" xmlns:cx1="http://schemas.microsoft.com/office/drawing/2015/9/8/chartex" xmlns:mc="http://schemas.openxmlformats.org/markup-compatibility/2006" xmlns:o="urn:schemas-microsoft-com:office:office" xmlns:r="http://schemas.openxmlformats.org/officeDocument/2006/relationships" xmlns:m="http://schemas.openxmlformats.org/officeDocument/2006/math" xmlns:v="urn:schemas-microsoft-com:vml" xmlns:wp14="http://schemas.microsoft.com/office/word/2010/wordprocessingDrawing" xmlns:wp="http://schemas.openxmlformats.org/drawingml/2006/wordprocessingDrawing" xmlns:w10="urn:schemas-microsoft-com:office:word" xmlns:w="http://schemas.openxmlformats.org/wordprocessingml/2006/main" xmlns:w14="http://schemas.microsoft.com/office/word/2010/wordml" xmlns:w15="http://schemas.microsoft.com/office/word/2012/wordml" xmlns:w16se="http://schemas.microsoft.com/office/word/2015/wordml/symex" xmlns:wpg="http://schemas.microsoft.com/office/word/2010/wordprocessingGroup" xmlns:wpi="http://schemas.microsoft.com/office/word/2010/wordprocessingInk" xmlns:wne="http://schemas.microsoft.com/office/word/2006/wordml" xmlns:wps="http://schemas.microsoft.com/office/word/2010/wordprocessingShape" mc:Ignorable="w14 w15 w16se wp14">
   <w:body>
     <w:p>
+      <w:pPr>
+        <w:rPr>
+          <w:lang w:val="en-US"/>
+        </w:rPr>
+      </w:pPr>
       <w:r>
-        <w:t>Fichier de test</w:t>
+        <w:rPr>
+          <w:lang w:val="en-US"/>
+        </w:rPr>
+        <w:t xml:space="preserve">This is a file </w:t>
+      </w:r>
+      <w:r>
+        <w:rPr>
+          <w:lang w:val="en-US"/>
+        </w:rPr>
+        <w:t>test</w:t>
+      </w:r>
+      <w:r>
+        <w:rPr>
+          <w:lang w:val="en-US"/>
+        </w:rPr>
+        <w:t>.</w:t>
       </w:r>
       <w:bookmarkStart w:id="0" w:name="_GoBack"/>
       <w:bookmarkEnd w:id="0"/>

</xml_diff>